<commit_message>
completed the git documentation.
</commit_message>
<xml_diff>
--- a/Git-&-Github.docx
+++ b/Git-&-Github.docx
@@ -8,32 +8,18 @@
         <w:jc w:val="center"/>
       </w:pPr>
       <w:r>
-        <w:t xml:space="preserve">History of Git and </w:t>
-      </w:r>
-      <w:proofErr w:type="spellStart"/>
-      <w:r>
-        <w:t>Github</w:t>
-      </w:r>
-      <w:proofErr w:type="spellEnd"/>
+        <w:t>History of Git and Github</w:t>
+      </w:r>
     </w:p>
     <w:p/>
     <w:p>
       <w:pPr>
         <w:pStyle w:val="Heading1"/>
-        <w:rPr>
-          <w:color w:val="auto"/>
-        </w:rPr>
-      </w:pPr>
-      <w:r>
-        <w:rPr>
-          <w:color w:val="auto"/>
-        </w:rPr>
+      </w:pPr>
+      <w:r>
         <w:t>What is Version Control System</w:t>
       </w:r>
       <w:r>
-        <w:rPr>
-          <w:color w:val="auto"/>
-        </w:rPr>
         <w:t>:</w:t>
       </w:r>
     </w:p>
@@ -58,13 +44,8 @@
         <w:pStyle w:val="Heading2"/>
       </w:pPr>
       <w:r>
-        <w:t xml:space="preserve">Types of </w:t>
-      </w:r>
-      <w:proofErr w:type="spellStart"/>
-      <w:r>
-        <w:t>VCS:</w:t>
-      </w:r>
-      <w:proofErr w:type="spellEnd"/>
+        <w:t>Types of VCS:</w:t>
+      </w:r>
     </w:p>
     <w:p>
       <w:pPr>
@@ -85,13 +66,7 @@
     </w:p>
     <w:p>
       <w:r>
-        <w:t>CVS maintained a central repository where all changes were stored. It was simple to use but had limitations in terms of performance and scalability.</w:t>
-      </w:r>
-      <w:r>
-        <w:t xml:space="preserve"> </w:t>
-      </w:r>
-      <w:r>
-        <w:t>Developers work with a local copy of the repository, but all changes must be pushed to the central server.</w:t>
+        <w:t>CVS maintained a central repository where all changes were stored. It was simple to use but had limitations in terms of performance and scalability. Developers work with a local copy of the repository, but all changes must be pushed to the central server.</w:t>
       </w:r>
       <w:r>
         <w:t xml:space="preserve"> They were simple and easy to manage and used for smaller teams and projects. But they had drawbacks like single point of failure, slow working and performance for large repositories, and limited offline capabilities.</w:t>
@@ -137,24 +112,7 @@
         <w:t>enables offline work.</w:t>
       </w:r>
       <w:r>
-        <w:t xml:space="preserve"> Examples of </w:t>
-      </w:r>
-      <w:r>
-        <w:t>D</w:t>
-      </w:r>
-      <w:r>
-        <w:t>VCS are:</w:t>
-      </w:r>
-      <w:r>
-        <w:t xml:space="preserve"> </w:t>
-      </w:r>
-      <w:proofErr w:type="spellStart"/>
-      <w:r>
-        <w:t>BitKeeper</w:t>
-      </w:r>
-      <w:proofErr w:type="spellEnd"/>
-      <w:r>
-        <w:t xml:space="preserve">, </w:t>
+        <w:t xml:space="preserve"> Examples of DVCS are: BitKeeper, </w:t>
       </w:r>
       <w:r>
         <w:t xml:space="preserve">Git, </w:t>
@@ -179,10 +137,7 @@
     </w:p>
     <w:p>
       <w:r>
-        <w:t>An LVCS is a type of version control system that is designed to track changes to files on a single computer. It doesn't involve any centralized repository or network connectivity. This means that all changes are stored and managed locally on the developer's machine.</w:t>
-      </w:r>
-      <w:r>
-        <w:t xml:space="preserve"> Examples of LVCS are: RCS</w:t>
+        <w:t>An LVCS is a type of version control system that is designed to track changes to files on a single computer. It doesn't involve any centralized repository or network connectivity. This means that all changes are stored and managed locally on the developer's machine. Examples of LVCS are: RCS</w:t>
       </w:r>
       <w:r>
         <w:t xml:space="preserve"> </w:t>
@@ -207,15 +162,7 @@
       </w:pPr>
       <w:r>
         <w:lastRenderedPageBreak/>
-        <w:t xml:space="preserve">What VCS Were Used Before Git and What Let </w:t>
-      </w:r>
-      <w:proofErr w:type="gramStart"/>
-      <w:r>
-        <w:t>To</w:t>
-      </w:r>
-      <w:proofErr w:type="gramEnd"/>
-      <w:r>
-        <w:t xml:space="preserve"> The Creation of Git:</w:t>
+        <w:t>What VCS Were Used Before Git and What Let To The Creation of Git:</w:t>
       </w:r>
     </w:p>
     <w:p>
@@ -238,15 +185,7 @@
     </w:p>
     <w:p>
       <w:r>
-        <w:t xml:space="preserve">Another VCS used before Git was </w:t>
-      </w:r>
-      <w:proofErr w:type="spellStart"/>
-      <w:r>
-        <w:t>BitKeeper</w:t>
-      </w:r>
-      <w:proofErr w:type="spellEnd"/>
-      <w:r>
-        <w:t>,</w:t>
+        <w:t>Another VCS used before Git was BitKeeper,</w:t>
       </w:r>
       <w:r>
         <w:t xml:space="preserve"> commercial DVCS that was briefly used by the Linux kernel development team before Git.</w:t>
@@ -255,15 +194,7 @@
         <w:t xml:space="preserve"> </w:t>
       </w:r>
       <w:r>
-        <w:t xml:space="preserve">The experience of using </w:t>
-      </w:r>
-      <w:proofErr w:type="spellStart"/>
-      <w:r>
-        <w:t>BitKeeper</w:t>
-      </w:r>
-      <w:proofErr w:type="spellEnd"/>
-      <w:r>
-        <w:t xml:space="preserve"> and its licensing restrictions influenced Linus Torvalds, the creator of Git, to develop a new VCS that addressed those shortcomings</w:t>
+        <w:t>The experience of using BitKeeper and its licensing restrictions influenced Linus Torvalds, the creator of Git, to develop a new VCS that addressed those shortcomings</w:t>
       </w:r>
       <w:r>
         <w:t xml:space="preserve">. </w:t>
@@ -271,30 +202,533 @@
     </w:p>
     <w:p>
       <w:r>
-        <w:t xml:space="preserve">Git was inspired by </w:t>
-      </w:r>
-      <w:proofErr w:type="spellStart"/>
-      <w:r>
-        <w:t>BitKeeper</w:t>
-      </w:r>
-      <w:proofErr w:type="spellEnd"/>
-      <w:r>
-        <w:t xml:space="preserve"> but incorporated significant improvements. It adopted a distributed architecture, efficient branching and merging, performance optimizations, robust conflict resolution, and an open-source model. These advancements addressed the limitations of </w:t>
-      </w:r>
-      <w:proofErr w:type="spellStart"/>
-      <w:r>
-        <w:t>BitKeeper</w:t>
-      </w:r>
-      <w:proofErr w:type="spellEnd"/>
-      <w:r>
-        <w:t xml:space="preserve"> and established Git as a leading version control system.</w:t>
+        <w:t>Git was inspired by BitKeeper but incorporated significant improvements. It adopted a distributed architecture, efficient branching and merging, performance optimizations, robust conflict resolution, and an open-source model. These advancements addressed the limitations of BitKeeper and established Git as a leading version control system.</w:t>
       </w:r>
     </w:p>
     <w:p/>
     <w:p/>
     <w:p>
       <w:pPr>
-        <w:ind w:left="720"/>
+        <w:pStyle w:val="Heading1"/>
+      </w:pPr>
+      <w:r>
+        <w:t>A Brief History of Git:</w:t>
+      </w:r>
+    </w:p>
+    <w:p>
+      <w:r>
+        <w:t xml:space="preserve">Git was created in 2005 by Linus Torvalds, the creator of the Linux kernel. The </w:t>
+      </w:r>
+      <w:r>
+        <w:t>impelling force</w:t>
+      </w:r>
+      <w:r>
+        <w:t xml:space="preserve"> for Git's development was the revocation of the free license for BitKeeper, a proprietary source control system used by the Linux kernel development team. Torvalds, seeking a free and distributed alternative, crafted Git in just over a week.</w:t>
+      </w:r>
+    </w:p>
+    <w:p>
+      <w:r>
+        <w:t>Key characteristics of Git:</w:t>
+      </w:r>
+    </w:p>
+    <w:p>
+      <w:pPr>
+        <w:numPr>
+          <w:ilvl w:val="0"/>
+          <w:numId w:val="8"/>
+        </w:numPr>
+      </w:pPr>
+      <w:r>
+        <w:rPr>
+          <w:b/>
+          <w:bCs/>
+        </w:rPr>
+        <w:t>Distributed Version Control System:</w:t>
+      </w:r>
+      <w:r>
+        <w:t xml:space="preserve"> Every developer has a complete copy of the repository, making it resilient to failures.</w:t>
+      </w:r>
+    </w:p>
+    <w:p>
+      <w:pPr>
+        <w:numPr>
+          <w:ilvl w:val="0"/>
+          <w:numId w:val="8"/>
+        </w:numPr>
+      </w:pPr>
+      <w:r>
+        <w:rPr>
+          <w:b/>
+          <w:bCs/>
+        </w:rPr>
+        <w:t>Fast Performance:</w:t>
+      </w:r>
+      <w:r>
+        <w:t xml:space="preserve"> Git is optimized for speed, especially when dealing with large projects.</w:t>
+      </w:r>
+    </w:p>
+    <w:p>
+      <w:pPr>
+        <w:numPr>
+          <w:ilvl w:val="0"/>
+          <w:numId w:val="8"/>
+        </w:numPr>
+      </w:pPr>
+      <w:r>
+        <w:rPr>
+          <w:b/>
+          <w:bCs/>
+        </w:rPr>
+        <w:t>Branching and Merging:</w:t>
+      </w:r>
+      <w:r>
+        <w:t xml:space="preserve"> Git's branching model is lightweight, making it easy to create and experiment with different versions of code.</w:t>
+      </w:r>
+    </w:p>
+    <w:p/>
+    <w:p/>
+    <w:p/>
+    <w:p>
+      <w:pPr>
+        <w:pStyle w:val="Heading1"/>
+      </w:pPr>
+      <w:r>
+        <w:lastRenderedPageBreak/>
+        <w:t>A Brief History of Github:</w:t>
+      </w:r>
+    </w:p>
+    <w:p>
+      <w:r>
+        <w:t>GitHub</w:t>
+      </w:r>
+      <w:r>
+        <w:t xml:space="preserve"> was</w:t>
+      </w:r>
+      <w:r>
+        <w:t xml:space="preserve"> launched in 2008 as a web-based platform for hosting Git repositories. It quickly became a popular tool for developers to collaborate on open-source projects and share code. GitHub's features include:</w:t>
+      </w:r>
+    </w:p>
+    <w:p>
+      <w:pPr>
+        <w:numPr>
+          <w:ilvl w:val="0"/>
+          <w:numId w:val="9"/>
+        </w:numPr>
+      </w:pPr>
+      <w:r>
+        <w:rPr>
+          <w:b/>
+          <w:bCs/>
+        </w:rPr>
+        <w:t>Repository Hosting:</w:t>
+      </w:r>
+      <w:r>
+        <w:t xml:space="preserve"> Developers can store and manage their Git repositories on GitHub.</w:t>
+      </w:r>
+    </w:p>
+    <w:p>
+      <w:pPr>
+        <w:numPr>
+          <w:ilvl w:val="0"/>
+          <w:numId w:val="9"/>
+        </w:numPr>
+      </w:pPr>
+      <w:r>
+        <w:rPr>
+          <w:b/>
+          <w:bCs/>
+        </w:rPr>
+        <w:t>Issue Tracking:</w:t>
+      </w:r>
+      <w:r>
+        <w:t xml:space="preserve"> Projects can use GitHub to track and manage bugs, feature requests, and other tasks.</w:t>
+      </w:r>
+    </w:p>
+    <w:p>
+      <w:pPr>
+        <w:numPr>
+          <w:ilvl w:val="0"/>
+          <w:numId w:val="9"/>
+        </w:numPr>
+      </w:pPr>
+      <w:r>
+        <w:rPr>
+          <w:b/>
+          <w:bCs/>
+        </w:rPr>
+        <w:t>Pull Requests:</w:t>
+      </w:r>
+      <w:r>
+        <w:t xml:space="preserve"> A mechanism for proposing changes to a repository, facilitating collaboration and code review.</w:t>
+      </w:r>
+    </w:p>
+    <w:p>
+      <w:pPr>
+        <w:numPr>
+          <w:ilvl w:val="0"/>
+          <w:numId w:val="9"/>
+        </w:numPr>
+      </w:pPr>
+      <w:r>
+        <w:rPr>
+          <w:b/>
+          <w:bCs/>
+        </w:rPr>
+        <w:t>Social Features:</w:t>
+      </w:r>
+      <w:r>
+        <w:t xml:space="preserve"> GitHub fosters a community of developers through features like profiles, following, and commenting.</w:t>
+      </w:r>
+    </w:p>
+    <w:p/>
+    <w:p/>
+    <w:p/>
+    <w:p/>
+    <w:p/>
+    <w:p>
+      <w:pPr>
+        <w:pStyle w:val="Heading1"/>
+      </w:pPr>
+      <w:r>
+        <w:t>Git Commands:</w:t>
+      </w:r>
+    </w:p>
+    <w:p>
+      <w:pPr>
+        <w:pStyle w:val="Heading2"/>
+        <w:numPr>
+          <w:ilvl w:val="0"/>
+          <w:numId w:val="10"/>
+        </w:numPr>
+      </w:pPr>
+      <w:r>
+        <w:t>Set Up:</w:t>
+      </w:r>
+    </w:p>
+    <w:p>
+      <w:pPr>
+        <w:ind w:left="1080"/>
+      </w:pPr>
+      <w:r>
+        <w:t>These commands are used to configure user information across all repositories. The Commands are as follows:</w:t>
+      </w:r>
+    </w:p>
+    <w:p>
+      <w:pPr>
+        <w:pStyle w:val="ListParagraph"/>
+        <w:numPr>
+          <w:ilvl w:val="0"/>
+          <w:numId w:val="11"/>
+        </w:numPr>
+      </w:pPr>
+      <w:r>
+        <w:t>git config - -global user.name “username”        -&gt; used to change or update the username.</w:t>
+      </w:r>
+    </w:p>
+    <w:p>
+      <w:pPr>
+        <w:pStyle w:val="ListParagraph"/>
+        <w:numPr>
+          <w:ilvl w:val="0"/>
+          <w:numId w:val="11"/>
+        </w:numPr>
+      </w:pPr>
+      <w:r>
+        <w:t xml:space="preserve"> </w:t>
+      </w:r>
+      <w:r>
+        <w:t>git config - -global user.name “username”</w:t>
+      </w:r>
+      <w:r>
+        <w:t xml:space="preserve">       -&gt; used to change or update the email of git profile.</w:t>
+      </w:r>
+    </w:p>
+    <w:p>
+      <w:pPr>
+        <w:pStyle w:val="ListParagraph"/>
+        <w:numPr>
+          <w:ilvl w:val="0"/>
+          <w:numId w:val="11"/>
+        </w:numPr>
+      </w:pPr>
+      <w:r>
+        <w:t>git config</w:t>
+      </w:r>
+      <w:r>
+        <w:t xml:space="preserve"> list       -&gt;   used to see the configuration details.</w:t>
+      </w:r>
+    </w:p>
+    <w:p>
+      <w:pPr>
+        <w:pStyle w:val="ListParagraph"/>
+        <w:numPr>
+          <w:ilvl w:val="0"/>
+          <w:numId w:val="10"/>
+        </w:numPr>
+      </w:pPr>
+      <w:r>
+        <w:t>Clone &amp; Status:</w:t>
+      </w:r>
+    </w:p>
+    <w:p>
+      <w:pPr>
+        <w:pStyle w:val="ListParagraph"/>
+        <w:numPr>
+          <w:ilvl w:val="0"/>
+          <w:numId w:val="12"/>
+        </w:numPr>
+      </w:pPr>
+      <w:r>
+        <w:t>Cloning the repo on your local machine</w:t>
+      </w:r>
+      <w:r>
+        <w:t>.    -&gt;  git clone &lt;some link&gt;</w:t>
+      </w:r>
+    </w:p>
+    <w:p>
+      <w:pPr>
+        <w:pStyle w:val="ListParagraph"/>
+        <w:numPr>
+          <w:ilvl w:val="0"/>
+          <w:numId w:val="12"/>
+        </w:numPr>
+      </w:pPr>
+      <w:r>
+        <w:t xml:space="preserve">Display the status of the </w:t>
+      </w:r>
+      <w:r>
+        <w:t>files either changed or not staged.    -&gt; git status</w:t>
+      </w:r>
+    </w:p>
+    <w:p>
+      <w:pPr>
+        <w:pStyle w:val="ListParagraph"/>
+        <w:numPr>
+          <w:ilvl w:val="0"/>
+          <w:numId w:val="10"/>
+        </w:numPr>
+      </w:pPr>
+      <w:r>
+        <w:lastRenderedPageBreak/>
+        <w:t>Add</w:t>
+      </w:r>
+      <w:r>
+        <w:t>,</w:t>
+      </w:r>
+      <w:r>
+        <w:t xml:space="preserve"> Commit</w:t>
+      </w:r>
+      <w:r>
+        <w:t xml:space="preserve"> &amp; Push</w:t>
+      </w:r>
+      <w:r>
+        <w:t>:</w:t>
+      </w:r>
+    </w:p>
+    <w:p>
+      <w:pPr>
+        <w:pStyle w:val="ListParagraph"/>
+        <w:numPr>
+          <w:ilvl w:val="0"/>
+          <w:numId w:val="13"/>
+        </w:numPr>
+      </w:pPr>
+      <w:r>
+        <w:t>Adds the untracked (new) or changed (modified) files in your working directory to the git staging area.   -&gt;   git add &lt;file name&gt;  or git add . (for adding changes to all the files in cd).</w:t>
+      </w:r>
+    </w:p>
+    <w:p>
+      <w:pPr>
+        <w:pStyle w:val="ListParagraph"/>
+        <w:numPr>
+          <w:ilvl w:val="0"/>
+          <w:numId w:val="13"/>
+        </w:numPr>
+      </w:pPr>
+      <w:r>
+        <w:t>It is the record of changes made often coupled with a message.                      -&gt; git commit -m “some message”</w:t>
+      </w:r>
+    </w:p>
+    <w:p>
+      <w:pPr>
+        <w:pStyle w:val="ListParagraph"/>
+        <w:numPr>
+          <w:ilvl w:val="0"/>
+          <w:numId w:val="13"/>
+        </w:numPr>
+      </w:pPr>
+      <w:r>
+        <w:t>It is used to upload local repo to the remote repo.                                                  -&gt; git push origin &lt;branch name&gt;</w:t>
+      </w:r>
+    </w:p>
+    <w:p>
+      <w:pPr>
+        <w:pStyle w:val="ListParagraph"/>
+        <w:numPr>
+          <w:ilvl w:val="0"/>
+          <w:numId w:val="13"/>
+        </w:numPr>
+      </w:pPr>
+      <w:r>
+        <w:t>To get the commit history.  -&gt; git log</w:t>
+      </w:r>
+    </w:p>
+    <w:p>
+      <w:pPr>
+        <w:pStyle w:val="ListParagraph"/>
+        <w:numPr>
+          <w:ilvl w:val="0"/>
+          <w:numId w:val="10"/>
+        </w:numPr>
+      </w:pPr>
+      <w:r>
+        <w:t>Git Branches:</w:t>
+      </w:r>
+    </w:p>
+    <w:p>
+      <w:pPr>
+        <w:pStyle w:val="ListParagraph"/>
+        <w:numPr>
+          <w:ilvl w:val="0"/>
+          <w:numId w:val="14"/>
+        </w:numPr>
+      </w:pPr>
+      <w:r>
+        <w:t>To check the branches   -&gt; git branch</w:t>
+      </w:r>
+    </w:p>
+    <w:p>
+      <w:pPr>
+        <w:pStyle w:val="ListParagraph"/>
+        <w:numPr>
+          <w:ilvl w:val="0"/>
+          <w:numId w:val="14"/>
+        </w:numPr>
+      </w:pPr>
+      <w:r>
+        <w:t>To rename a branch         -&gt; git branch -M &lt;new name&gt;</w:t>
+      </w:r>
+    </w:p>
+    <w:p>
+      <w:pPr>
+        <w:pStyle w:val="ListParagraph"/>
+        <w:numPr>
+          <w:ilvl w:val="0"/>
+          <w:numId w:val="14"/>
+        </w:numPr>
+      </w:pPr>
+      <w:r>
+        <w:t>To navigate to another branch     -&gt; git checkout &lt;branch name&gt;</w:t>
+      </w:r>
+    </w:p>
+    <w:p>
+      <w:pPr>
+        <w:pStyle w:val="ListParagraph"/>
+        <w:numPr>
+          <w:ilvl w:val="0"/>
+          <w:numId w:val="14"/>
+        </w:numPr>
+      </w:pPr>
+      <w:r>
+        <w:t xml:space="preserve">To create new branch     -&gt;  </w:t>
+      </w:r>
+      <w:r>
+        <w:t>git checkout</w:t>
+      </w:r>
+      <w:r>
+        <w:t xml:space="preserve"> -b</w:t>
+      </w:r>
+      <w:r>
+        <w:t xml:space="preserve"> &lt;branch name&gt;</w:t>
+      </w:r>
+    </w:p>
+    <w:p>
+      <w:pPr>
+        <w:pStyle w:val="ListParagraph"/>
+        <w:numPr>
+          <w:ilvl w:val="0"/>
+          <w:numId w:val="14"/>
+        </w:numPr>
+      </w:pPr>
+      <w:r>
+        <w:t xml:space="preserve">To delete a branch           </w:t>
+      </w:r>
+      <w:r>
+        <w:t>-&gt; git checkout</w:t>
+      </w:r>
+      <w:r>
+        <w:t xml:space="preserve"> -d</w:t>
+      </w:r>
+      <w:r>
+        <w:t xml:space="preserve"> &lt;branch name&gt;</w:t>
+      </w:r>
+    </w:p>
+    <w:p>
+      <w:pPr>
+        <w:pStyle w:val="ListParagraph"/>
+        <w:numPr>
+          <w:ilvl w:val="0"/>
+          <w:numId w:val="10"/>
+        </w:numPr>
+      </w:pPr>
+      <w:r>
+        <w:t>INIT</w:t>
+      </w:r>
+      <w:r>
+        <w:t>:</w:t>
+      </w:r>
+    </w:p>
+    <w:p>
+      <w:pPr>
+        <w:pStyle w:val="ListParagraph"/>
+        <w:numPr>
+          <w:ilvl w:val="0"/>
+          <w:numId w:val="15"/>
+        </w:numPr>
+      </w:pPr>
+      <w:r>
+        <w:t>Initialize an existing directory as a Git Repo   -&gt; git init</w:t>
+      </w:r>
+    </w:p>
+    <w:p>
+      <w:pPr>
+        <w:pStyle w:val="ListParagraph"/>
+        <w:numPr>
+          <w:ilvl w:val="0"/>
+          <w:numId w:val="10"/>
+        </w:numPr>
+      </w:pPr>
+      <w:r>
+        <w:t>Merge:</w:t>
+      </w:r>
+    </w:p>
+    <w:p>
+      <w:pPr>
+        <w:pStyle w:val="ListParagraph"/>
+        <w:numPr>
+          <w:ilvl w:val="0"/>
+          <w:numId w:val="15"/>
+        </w:numPr>
+      </w:pPr>
+      <w:r>
+        <w:t>Merging two branches   -&gt; git merge &lt;branch name&gt;</w:t>
+      </w:r>
+    </w:p>
+    <w:p>
+      <w:pPr>
+        <w:ind w:left="1440"/>
+      </w:pPr>
+    </w:p>
+    <w:p>
+      <w:pPr>
+        <w:pStyle w:val="ListParagraph"/>
+        <w:ind w:left="1800"/>
+      </w:pPr>
+    </w:p>
+    <w:p/>
+    <w:p>
+      <w:pPr>
+        <w:pStyle w:val="Heading1"/>
       </w:pPr>
     </w:p>
     <w:p/>
@@ -311,6 +745,318 @@
 <file path=word/numbering.xml><?xml version="1.0" encoding="utf-8"?>
 <w:numbering xmlns:wpc="http://schemas.microsoft.com/office/word/2010/wordprocessingCanvas" xmlns:cx="http://schemas.microsoft.com/office/drawing/2014/chartex" xmlns:cx1="http://schemas.microsoft.com/office/drawing/2015/9/8/chartex" xmlns:cx2="http://schemas.microsoft.com/office/drawing/2015/10/21/chartex" xmlns:cx3="http://schemas.microsoft.com/office/drawing/2016/5/9/chartex" xmlns:cx4="http://schemas.microsoft.com/office/drawing/2016/5/10/chartex" xmlns:cx5="http://schemas.microsoft.com/office/drawing/2016/5/11/chartex" xmlns:cx6="http://schemas.microsoft.com/office/drawing/2016/5/12/chartex" xmlns:cx7="http://schemas.microsoft.com/office/drawing/2016/5/13/chartex" xmlns:cx8="http://schemas.microsoft.com/office/drawing/2016/5/14/chartex" xmlns:mc="http://schemas.openxmlformats.org/markup-compatibility/2006" xmlns:aink="http://schemas.microsoft.com/office/drawing/2016/ink" xmlns:am3d="http://schemas.microsoft.com/office/drawing/2017/model3d" xmlns:o="urn:schemas-microsoft-com:office:office" xmlns:oel="http://schemas.microsoft.com/office/2019/extlst" xmlns:r="http://schemas.openxmlformats.org/officeDocument/2006/relationships" xmlns:m="http://schemas.openxmlformats.org/officeDocument/2006/math" xmlns:v="urn:schemas-microsoft-com:vml" xmlns:wp14="http://schemas.microsoft.com/office/word/2010/wordprocessingDrawing" xmlns:wp="http://schemas.openxmlformats.org/drawingml/2006/wordprocessingDrawing" xmlns:w10="urn:schemas-microsoft-com:office:word" xmlns:w="http://schemas.openxmlformats.org/wordprocessingml/2006/main" xmlns:w14="http://schemas.microsoft.com/office/word/2010/wordml" xmlns:w15="http://schemas.microsoft.com/office/word/2012/wordml" xmlns:w16cex="http://schemas.microsoft.com/office/word/2018/wordml/cex" xmlns:w16cid="http://schemas.microsoft.com/office/word/2016/wordml/cid" xmlns:w16="http://schemas.microsoft.com/office/word/2018/wordml" xmlns:w16sdtdh="http://schemas.microsoft.com/office/word/2020/wordml/sdtdatahash" xmlns:w16se="http://schemas.microsoft.com/office/word/2015/wordml/symex" xmlns:wpg="http://schemas.microsoft.com/office/word/2010/wordprocessingGroup" xmlns:wpi="http://schemas.microsoft.com/office/word/2010/wordprocessingInk" xmlns:wne="http://schemas.microsoft.com/office/word/2006/wordml" xmlns:wps="http://schemas.microsoft.com/office/word/2010/wordprocessingShape" mc:Ignorable="w14 w15 w16se w16cid w16 w16cex w16sdtdh wp14">
   <w:abstractNum w:abstractNumId="0" w15:restartNumberingAfterBreak="0">
+    <w:nsid w:val="024A06C8"/>
+    <w:multiLevelType w:val="hybridMultilevel"/>
+    <w:tmpl w:val="A0848A24"/>
+    <w:lvl w:ilvl="0" w:tplc="0409000F">
+      <w:start w:val="1"/>
+      <w:numFmt w:val="decimal"/>
+      <w:lvlText w:val="%1."/>
+      <w:lvlJc w:val="left"/>
+      <w:pPr>
+        <w:ind w:left="1080" w:hanging="360"/>
+      </w:pPr>
+    </w:lvl>
+    <w:lvl w:ilvl="1" w:tplc="04090019" w:tentative="1">
+      <w:start w:val="1"/>
+      <w:numFmt w:val="lowerLetter"/>
+      <w:lvlText w:val="%2."/>
+      <w:lvlJc w:val="left"/>
+      <w:pPr>
+        <w:ind w:left="1800" w:hanging="360"/>
+      </w:pPr>
+    </w:lvl>
+    <w:lvl w:ilvl="2" w:tplc="0409001B" w:tentative="1">
+      <w:start w:val="1"/>
+      <w:numFmt w:val="lowerRoman"/>
+      <w:lvlText w:val="%3."/>
+      <w:lvlJc w:val="right"/>
+      <w:pPr>
+        <w:ind w:left="2520" w:hanging="180"/>
+      </w:pPr>
+    </w:lvl>
+    <w:lvl w:ilvl="3" w:tplc="0409000F" w:tentative="1">
+      <w:start w:val="1"/>
+      <w:numFmt w:val="decimal"/>
+      <w:lvlText w:val="%4."/>
+      <w:lvlJc w:val="left"/>
+      <w:pPr>
+        <w:ind w:left="3240" w:hanging="360"/>
+      </w:pPr>
+    </w:lvl>
+    <w:lvl w:ilvl="4" w:tplc="04090019" w:tentative="1">
+      <w:start w:val="1"/>
+      <w:numFmt w:val="lowerLetter"/>
+      <w:lvlText w:val="%5."/>
+      <w:lvlJc w:val="left"/>
+      <w:pPr>
+        <w:ind w:left="3960" w:hanging="360"/>
+      </w:pPr>
+    </w:lvl>
+    <w:lvl w:ilvl="5" w:tplc="0409001B" w:tentative="1">
+      <w:start w:val="1"/>
+      <w:numFmt w:val="lowerRoman"/>
+      <w:lvlText w:val="%6."/>
+      <w:lvlJc w:val="right"/>
+      <w:pPr>
+        <w:ind w:left="4680" w:hanging="180"/>
+      </w:pPr>
+    </w:lvl>
+    <w:lvl w:ilvl="6" w:tplc="0409000F" w:tentative="1">
+      <w:start w:val="1"/>
+      <w:numFmt w:val="decimal"/>
+      <w:lvlText w:val="%7."/>
+      <w:lvlJc w:val="left"/>
+      <w:pPr>
+        <w:ind w:left="5400" w:hanging="360"/>
+      </w:pPr>
+    </w:lvl>
+    <w:lvl w:ilvl="7" w:tplc="04090019" w:tentative="1">
+      <w:start w:val="1"/>
+      <w:numFmt w:val="lowerLetter"/>
+      <w:lvlText w:val="%8."/>
+      <w:lvlJc w:val="left"/>
+      <w:pPr>
+        <w:ind w:left="6120" w:hanging="360"/>
+      </w:pPr>
+    </w:lvl>
+    <w:lvl w:ilvl="8" w:tplc="0409001B" w:tentative="1">
+      <w:start w:val="1"/>
+      <w:numFmt w:val="lowerRoman"/>
+      <w:lvlText w:val="%9."/>
+      <w:lvlJc w:val="right"/>
+      <w:pPr>
+        <w:ind w:left="6840" w:hanging="180"/>
+      </w:pPr>
+    </w:lvl>
+  </w:abstractNum>
+  <w:abstractNum w:abstractNumId="1" w15:restartNumberingAfterBreak="0">
+    <w:nsid w:val="02576D2D"/>
+    <w:multiLevelType w:val="hybridMultilevel"/>
+    <w:tmpl w:val="54DAC0C6"/>
+    <w:lvl w:ilvl="0" w:tplc="04090001">
+      <w:start w:val="1"/>
+      <w:numFmt w:val="bullet"/>
+      <w:lvlText w:val=""/>
+      <w:lvlJc w:val="left"/>
+      <w:pPr>
+        <w:ind w:left="1800" w:hanging="360"/>
+      </w:pPr>
+      <w:rPr>
+        <w:rFonts w:ascii="Symbol" w:hAnsi="Symbol" w:hint="default"/>
+      </w:rPr>
+    </w:lvl>
+    <w:lvl w:ilvl="1" w:tplc="04090003" w:tentative="1">
+      <w:start w:val="1"/>
+      <w:numFmt w:val="bullet"/>
+      <w:lvlText w:val="o"/>
+      <w:lvlJc w:val="left"/>
+      <w:pPr>
+        <w:ind w:left="2520" w:hanging="360"/>
+      </w:pPr>
+      <w:rPr>
+        <w:rFonts w:ascii="Courier New" w:hAnsi="Courier New" w:cs="Courier New" w:hint="default"/>
+      </w:rPr>
+    </w:lvl>
+    <w:lvl w:ilvl="2" w:tplc="04090005" w:tentative="1">
+      <w:start w:val="1"/>
+      <w:numFmt w:val="bullet"/>
+      <w:lvlText w:val=""/>
+      <w:lvlJc w:val="left"/>
+      <w:pPr>
+        <w:ind w:left="3240" w:hanging="360"/>
+      </w:pPr>
+      <w:rPr>
+        <w:rFonts w:ascii="Wingdings" w:hAnsi="Wingdings" w:hint="default"/>
+      </w:rPr>
+    </w:lvl>
+    <w:lvl w:ilvl="3" w:tplc="04090001" w:tentative="1">
+      <w:start w:val="1"/>
+      <w:numFmt w:val="bullet"/>
+      <w:lvlText w:val=""/>
+      <w:lvlJc w:val="left"/>
+      <w:pPr>
+        <w:ind w:left="3960" w:hanging="360"/>
+      </w:pPr>
+      <w:rPr>
+        <w:rFonts w:ascii="Symbol" w:hAnsi="Symbol" w:hint="default"/>
+      </w:rPr>
+    </w:lvl>
+    <w:lvl w:ilvl="4" w:tplc="04090003" w:tentative="1">
+      <w:start w:val="1"/>
+      <w:numFmt w:val="bullet"/>
+      <w:lvlText w:val="o"/>
+      <w:lvlJc w:val="left"/>
+      <w:pPr>
+        <w:ind w:left="4680" w:hanging="360"/>
+      </w:pPr>
+      <w:rPr>
+        <w:rFonts w:ascii="Courier New" w:hAnsi="Courier New" w:cs="Courier New" w:hint="default"/>
+      </w:rPr>
+    </w:lvl>
+    <w:lvl w:ilvl="5" w:tplc="04090005" w:tentative="1">
+      <w:start w:val="1"/>
+      <w:numFmt w:val="bullet"/>
+      <w:lvlText w:val=""/>
+      <w:lvlJc w:val="left"/>
+      <w:pPr>
+        <w:ind w:left="5400" w:hanging="360"/>
+      </w:pPr>
+      <w:rPr>
+        <w:rFonts w:ascii="Wingdings" w:hAnsi="Wingdings" w:hint="default"/>
+      </w:rPr>
+    </w:lvl>
+    <w:lvl w:ilvl="6" w:tplc="04090001" w:tentative="1">
+      <w:start w:val="1"/>
+      <w:numFmt w:val="bullet"/>
+      <w:lvlText w:val=""/>
+      <w:lvlJc w:val="left"/>
+      <w:pPr>
+        <w:ind w:left="6120" w:hanging="360"/>
+      </w:pPr>
+      <w:rPr>
+        <w:rFonts w:ascii="Symbol" w:hAnsi="Symbol" w:hint="default"/>
+      </w:rPr>
+    </w:lvl>
+    <w:lvl w:ilvl="7" w:tplc="04090003" w:tentative="1">
+      <w:start w:val="1"/>
+      <w:numFmt w:val="bullet"/>
+      <w:lvlText w:val="o"/>
+      <w:lvlJc w:val="left"/>
+      <w:pPr>
+        <w:ind w:left="6840" w:hanging="360"/>
+      </w:pPr>
+      <w:rPr>
+        <w:rFonts w:ascii="Courier New" w:hAnsi="Courier New" w:cs="Courier New" w:hint="default"/>
+      </w:rPr>
+    </w:lvl>
+    <w:lvl w:ilvl="8" w:tplc="04090005" w:tentative="1">
+      <w:start w:val="1"/>
+      <w:numFmt w:val="bullet"/>
+      <w:lvlText w:val=""/>
+      <w:lvlJc w:val="left"/>
+      <w:pPr>
+        <w:ind w:left="7560" w:hanging="360"/>
+      </w:pPr>
+      <w:rPr>
+        <w:rFonts w:ascii="Wingdings" w:hAnsi="Wingdings" w:hint="default"/>
+      </w:rPr>
+    </w:lvl>
+  </w:abstractNum>
+  <w:abstractNum w:abstractNumId="2" w15:restartNumberingAfterBreak="0">
+    <w:nsid w:val="0E9D61FF"/>
+    <w:multiLevelType w:val="hybridMultilevel"/>
+    <w:tmpl w:val="610C5D22"/>
+    <w:lvl w:ilvl="0" w:tplc="04090001">
+      <w:start w:val="1"/>
+      <w:numFmt w:val="bullet"/>
+      <w:lvlText w:val=""/>
+      <w:lvlJc w:val="left"/>
+      <w:pPr>
+        <w:ind w:left="1800" w:hanging="360"/>
+      </w:pPr>
+      <w:rPr>
+        <w:rFonts w:ascii="Symbol" w:hAnsi="Symbol" w:hint="default"/>
+      </w:rPr>
+    </w:lvl>
+    <w:lvl w:ilvl="1" w:tplc="04090003" w:tentative="1">
+      <w:start w:val="1"/>
+      <w:numFmt w:val="bullet"/>
+      <w:lvlText w:val="o"/>
+      <w:lvlJc w:val="left"/>
+      <w:pPr>
+        <w:ind w:left="2520" w:hanging="360"/>
+      </w:pPr>
+      <w:rPr>
+        <w:rFonts w:ascii="Courier New" w:hAnsi="Courier New" w:cs="Courier New" w:hint="default"/>
+      </w:rPr>
+    </w:lvl>
+    <w:lvl w:ilvl="2" w:tplc="04090005" w:tentative="1">
+      <w:start w:val="1"/>
+      <w:numFmt w:val="bullet"/>
+      <w:lvlText w:val=""/>
+      <w:lvlJc w:val="left"/>
+      <w:pPr>
+        <w:ind w:left="3240" w:hanging="360"/>
+      </w:pPr>
+      <w:rPr>
+        <w:rFonts w:ascii="Wingdings" w:hAnsi="Wingdings" w:hint="default"/>
+      </w:rPr>
+    </w:lvl>
+    <w:lvl w:ilvl="3" w:tplc="04090001" w:tentative="1">
+      <w:start w:val="1"/>
+      <w:numFmt w:val="bullet"/>
+      <w:lvlText w:val=""/>
+      <w:lvlJc w:val="left"/>
+      <w:pPr>
+        <w:ind w:left="3960" w:hanging="360"/>
+      </w:pPr>
+      <w:rPr>
+        <w:rFonts w:ascii="Symbol" w:hAnsi="Symbol" w:hint="default"/>
+      </w:rPr>
+    </w:lvl>
+    <w:lvl w:ilvl="4" w:tplc="04090003" w:tentative="1">
+      <w:start w:val="1"/>
+      <w:numFmt w:val="bullet"/>
+      <w:lvlText w:val="o"/>
+      <w:lvlJc w:val="left"/>
+      <w:pPr>
+        <w:ind w:left="4680" w:hanging="360"/>
+      </w:pPr>
+      <w:rPr>
+        <w:rFonts w:ascii="Courier New" w:hAnsi="Courier New" w:cs="Courier New" w:hint="default"/>
+      </w:rPr>
+    </w:lvl>
+    <w:lvl w:ilvl="5" w:tplc="04090005" w:tentative="1">
+      <w:start w:val="1"/>
+      <w:numFmt w:val="bullet"/>
+      <w:lvlText w:val=""/>
+      <w:lvlJc w:val="left"/>
+      <w:pPr>
+        <w:ind w:left="5400" w:hanging="360"/>
+      </w:pPr>
+      <w:rPr>
+        <w:rFonts w:ascii="Wingdings" w:hAnsi="Wingdings" w:hint="default"/>
+      </w:rPr>
+    </w:lvl>
+    <w:lvl w:ilvl="6" w:tplc="04090001" w:tentative="1">
+      <w:start w:val="1"/>
+      <w:numFmt w:val="bullet"/>
+      <w:lvlText w:val=""/>
+      <w:lvlJc w:val="left"/>
+      <w:pPr>
+        <w:ind w:left="6120" w:hanging="360"/>
+      </w:pPr>
+      <w:rPr>
+        <w:rFonts w:ascii="Symbol" w:hAnsi="Symbol" w:hint="default"/>
+      </w:rPr>
+    </w:lvl>
+    <w:lvl w:ilvl="7" w:tplc="04090003" w:tentative="1">
+      <w:start w:val="1"/>
+      <w:numFmt w:val="bullet"/>
+      <w:lvlText w:val="o"/>
+      <w:lvlJc w:val="left"/>
+      <w:pPr>
+        <w:ind w:left="6840" w:hanging="360"/>
+      </w:pPr>
+      <w:rPr>
+        <w:rFonts w:ascii="Courier New" w:hAnsi="Courier New" w:cs="Courier New" w:hint="default"/>
+      </w:rPr>
+    </w:lvl>
+    <w:lvl w:ilvl="8" w:tplc="04090005" w:tentative="1">
+      <w:start w:val="1"/>
+      <w:numFmt w:val="bullet"/>
+      <w:lvlText w:val=""/>
+      <w:lvlJc w:val="left"/>
+      <w:pPr>
+        <w:ind w:left="7560" w:hanging="360"/>
+      </w:pPr>
+      <w:rPr>
+        <w:rFonts w:ascii="Wingdings" w:hAnsi="Wingdings" w:hint="default"/>
+      </w:rPr>
+    </w:lvl>
+  </w:abstractNum>
+  <w:abstractNum w:abstractNumId="3" w15:restartNumberingAfterBreak="0">
     <w:nsid w:val="222C3009"/>
     <w:multiLevelType w:val="hybridMultilevel"/>
     <w:tmpl w:val="E77AC966"/>
@@ -423,7 +1169,7 @@
       </w:rPr>
     </w:lvl>
   </w:abstractNum>
-  <w:abstractNum w:abstractNumId="1" w15:restartNumberingAfterBreak="0">
+  <w:abstractNum w:abstractNumId="4" w15:restartNumberingAfterBreak="0">
     <w:nsid w:val="30A02203"/>
     <w:multiLevelType w:val="hybridMultilevel"/>
     <w:tmpl w:val="A13E502A"/>
@@ -536,7 +1282,7 @@
       </w:rPr>
     </w:lvl>
   </w:abstractNum>
-  <w:abstractNum w:abstractNumId="2" w15:restartNumberingAfterBreak="0">
+  <w:abstractNum w:abstractNumId="5" w15:restartNumberingAfterBreak="0">
     <w:nsid w:val="3A2F6888"/>
     <w:multiLevelType w:val="hybridMultilevel"/>
     <w:tmpl w:val="DD14CFB8"/>
@@ -649,7 +1395,156 @@
       </w:rPr>
     </w:lvl>
   </w:abstractNum>
-  <w:abstractNum w:abstractNumId="3" w15:restartNumberingAfterBreak="0">
+  <w:abstractNum w:abstractNumId="6" w15:restartNumberingAfterBreak="0">
+    <w:nsid w:val="3C582E1C"/>
+    <w:multiLevelType w:val="multilevel"/>
+    <w:tmpl w:val="46D27704"/>
+    <w:lvl w:ilvl="0">
+      <w:start w:val="1"/>
+      <w:numFmt w:val="bullet"/>
+      <w:lvlText w:val=""/>
+      <w:lvlJc w:val="left"/>
+      <w:pPr>
+        <w:tabs>
+          <w:tab w:val="num" w:pos="720"/>
+        </w:tabs>
+        <w:ind w:left="720" w:hanging="360"/>
+      </w:pPr>
+      <w:rPr>
+        <w:rFonts w:ascii="Symbol" w:hAnsi="Symbol" w:hint="default"/>
+        <w:sz w:val="20"/>
+      </w:rPr>
+    </w:lvl>
+    <w:lvl w:ilvl="1" w:tentative="1">
+      <w:start w:val="1"/>
+      <w:numFmt w:val="bullet"/>
+      <w:lvlText w:val="o"/>
+      <w:lvlJc w:val="left"/>
+      <w:pPr>
+        <w:tabs>
+          <w:tab w:val="num" w:pos="1440"/>
+        </w:tabs>
+        <w:ind w:left="1440" w:hanging="360"/>
+      </w:pPr>
+      <w:rPr>
+        <w:rFonts w:ascii="Courier New" w:hAnsi="Courier New" w:hint="default"/>
+        <w:sz w:val="20"/>
+      </w:rPr>
+    </w:lvl>
+    <w:lvl w:ilvl="2" w:tentative="1">
+      <w:start w:val="1"/>
+      <w:numFmt w:val="bullet"/>
+      <w:lvlText w:val=""/>
+      <w:lvlJc w:val="left"/>
+      <w:pPr>
+        <w:tabs>
+          <w:tab w:val="num" w:pos="2160"/>
+        </w:tabs>
+        <w:ind w:left="2160" w:hanging="360"/>
+      </w:pPr>
+      <w:rPr>
+        <w:rFonts w:ascii="Wingdings" w:hAnsi="Wingdings" w:hint="default"/>
+        <w:sz w:val="20"/>
+      </w:rPr>
+    </w:lvl>
+    <w:lvl w:ilvl="3" w:tentative="1">
+      <w:start w:val="1"/>
+      <w:numFmt w:val="bullet"/>
+      <w:lvlText w:val=""/>
+      <w:lvlJc w:val="left"/>
+      <w:pPr>
+        <w:tabs>
+          <w:tab w:val="num" w:pos="2880"/>
+        </w:tabs>
+        <w:ind w:left="2880" w:hanging="360"/>
+      </w:pPr>
+      <w:rPr>
+        <w:rFonts w:ascii="Wingdings" w:hAnsi="Wingdings" w:hint="default"/>
+        <w:sz w:val="20"/>
+      </w:rPr>
+    </w:lvl>
+    <w:lvl w:ilvl="4" w:tentative="1">
+      <w:start w:val="1"/>
+      <w:numFmt w:val="bullet"/>
+      <w:lvlText w:val=""/>
+      <w:lvlJc w:val="left"/>
+      <w:pPr>
+        <w:tabs>
+          <w:tab w:val="num" w:pos="3600"/>
+        </w:tabs>
+        <w:ind w:left="3600" w:hanging="360"/>
+      </w:pPr>
+      <w:rPr>
+        <w:rFonts w:ascii="Wingdings" w:hAnsi="Wingdings" w:hint="default"/>
+        <w:sz w:val="20"/>
+      </w:rPr>
+    </w:lvl>
+    <w:lvl w:ilvl="5" w:tentative="1">
+      <w:start w:val="1"/>
+      <w:numFmt w:val="bullet"/>
+      <w:lvlText w:val=""/>
+      <w:lvlJc w:val="left"/>
+      <w:pPr>
+        <w:tabs>
+          <w:tab w:val="num" w:pos="4320"/>
+        </w:tabs>
+        <w:ind w:left="4320" w:hanging="360"/>
+      </w:pPr>
+      <w:rPr>
+        <w:rFonts w:ascii="Wingdings" w:hAnsi="Wingdings" w:hint="default"/>
+        <w:sz w:val="20"/>
+      </w:rPr>
+    </w:lvl>
+    <w:lvl w:ilvl="6" w:tentative="1">
+      <w:start w:val="1"/>
+      <w:numFmt w:val="bullet"/>
+      <w:lvlText w:val=""/>
+      <w:lvlJc w:val="left"/>
+      <w:pPr>
+        <w:tabs>
+          <w:tab w:val="num" w:pos="5040"/>
+        </w:tabs>
+        <w:ind w:left="5040" w:hanging="360"/>
+      </w:pPr>
+      <w:rPr>
+        <w:rFonts w:ascii="Wingdings" w:hAnsi="Wingdings" w:hint="default"/>
+        <w:sz w:val="20"/>
+      </w:rPr>
+    </w:lvl>
+    <w:lvl w:ilvl="7" w:tentative="1">
+      <w:start w:val="1"/>
+      <w:numFmt w:val="bullet"/>
+      <w:lvlText w:val=""/>
+      <w:lvlJc w:val="left"/>
+      <w:pPr>
+        <w:tabs>
+          <w:tab w:val="num" w:pos="5760"/>
+        </w:tabs>
+        <w:ind w:left="5760" w:hanging="360"/>
+      </w:pPr>
+      <w:rPr>
+        <w:rFonts w:ascii="Wingdings" w:hAnsi="Wingdings" w:hint="default"/>
+        <w:sz w:val="20"/>
+      </w:rPr>
+    </w:lvl>
+    <w:lvl w:ilvl="8" w:tentative="1">
+      <w:start w:val="1"/>
+      <w:numFmt w:val="bullet"/>
+      <w:lvlText w:val=""/>
+      <w:lvlJc w:val="left"/>
+      <w:pPr>
+        <w:tabs>
+          <w:tab w:val="num" w:pos="6480"/>
+        </w:tabs>
+        <w:ind w:left="6480" w:hanging="360"/>
+      </w:pPr>
+      <w:rPr>
+        <w:rFonts w:ascii="Wingdings" w:hAnsi="Wingdings" w:hint="default"/>
+        <w:sz w:val="20"/>
+      </w:rPr>
+    </w:lvl>
+  </w:abstractNum>
+  <w:abstractNum w:abstractNumId="7" w15:restartNumberingAfterBreak="0">
     <w:nsid w:val="3EC96C7D"/>
     <w:multiLevelType w:val="hybridMultilevel"/>
     <w:tmpl w:val="7BC243A6"/>
@@ -762,7 +1657,120 @@
       </w:rPr>
     </w:lvl>
   </w:abstractNum>
-  <w:abstractNum w:abstractNumId="4" w15:restartNumberingAfterBreak="0">
+  <w:abstractNum w:abstractNumId="8" w15:restartNumberingAfterBreak="0">
+    <w:nsid w:val="474D1952"/>
+    <w:multiLevelType w:val="hybridMultilevel"/>
+    <w:tmpl w:val="49B4E100"/>
+    <w:lvl w:ilvl="0" w:tplc="04090001">
+      <w:start w:val="1"/>
+      <w:numFmt w:val="bullet"/>
+      <w:lvlText w:val=""/>
+      <w:lvlJc w:val="left"/>
+      <w:pPr>
+        <w:ind w:left="1800" w:hanging="360"/>
+      </w:pPr>
+      <w:rPr>
+        <w:rFonts w:ascii="Symbol" w:hAnsi="Symbol" w:hint="default"/>
+      </w:rPr>
+    </w:lvl>
+    <w:lvl w:ilvl="1" w:tplc="04090003" w:tentative="1">
+      <w:start w:val="1"/>
+      <w:numFmt w:val="bullet"/>
+      <w:lvlText w:val="o"/>
+      <w:lvlJc w:val="left"/>
+      <w:pPr>
+        <w:ind w:left="2520" w:hanging="360"/>
+      </w:pPr>
+      <w:rPr>
+        <w:rFonts w:ascii="Courier New" w:hAnsi="Courier New" w:cs="Courier New" w:hint="default"/>
+      </w:rPr>
+    </w:lvl>
+    <w:lvl w:ilvl="2" w:tplc="04090005" w:tentative="1">
+      <w:start w:val="1"/>
+      <w:numFmt w:val="bullet"/>
+      <w:lvlText w:val=""/>
+      <w:lvlJc w:val="left"/>
+      <w:pPr>
+        <w:ind w:left="3240" w:hanging="360"/>
+      </w:pPr>
+      <w:rPr>
+        <w:rFonts w:ascii="Wingdings" w:hAnsi="Wingdings" w:hint="default"/>
+      </w:rPr>
+    </w:lvl>
+    <w:lvl w:ilvl="3" w:tplc="04090001" w:tentative="1">
+      <w:start w:val="1"/>
+      <w:numFmt w:val="bullet"/>
+      <w:lvlText w:val=""/>
+      <w:lvlJc w:val="left"/>
+      <w:pPr>
+        <w:ind w:left="3960" w:hanging="360"/>
+      </w:pPr>
+      <w:rPr>
+        <w:rFonts w:ascii="Symbol" w:hAnsi="Symbol" w:hint="default"/>
+      </w:rPr>
+    </w:lvl>
+    <w:lvl w:ilvl="4" w:tplc="04090003" w:tentative="1">
+      <w:start w:val="1"/>
+      <w:numFmt w:val="bullet"/>
+      <w:lvlText w:val="o"/>
+      <w:lvlJc w:val="left"/>
+      <w:pPr>
+        <w:ind w:left="4680" w:hanging="360"/>
+      </w:pPr>
+      <w:rPr>
+        <w:rFonts w:ascii="Courier New" w:hAnsi="Courier New" w:cs="Courier New" w:hint="default"/>
+      </w:rPr>
+    </w:lvl>
+    <w:lvl w:ilvl="5" w:tplc="04090005" w:tentative="1">
+      <w:start w:val="1"/>
+      <w:numFmt w:val="bullet"/>
+      <w:lvlText w:val=""/>
+      <w:lvlJc w:val="left"/>
+      <w:pPr>
+        <w:ind w:left="5400" w:hanging="360"/>
+      </w:pPr>
+      <w:rPr>
+        <w:rFonts w:ascii="Wingdings" w:hAnsi="Wingdings" w:hint="default"/>
+      </w:rPr>
+    </w:lvl>
+    <w:lvl w:ilvl="6" w:tplc="04090001" w:tentative="1">
+      <w:start w:val="1"/>
+      <w:numFmt w:val="bullet"/>
+      <w:lvlText w:val=""/>
+      <w:lvlJc w:val="left"/>
+      <w:pPr>
+        <w:ind w:left="6120" w:hanging="360"/>
+      </w:pPr>
+      <w:rPr>
+        <w:rFonts w:ascii="Symbol" w:hAnsi="Symbol" w:hint="default"/>
+      </w:rPr>
+    </w:lvl>
+    <w:lvl w:ilvl="7" w:tplc="04090003" w:tentative="1">
+      <w:start w:val="1"/>
+      <w:numFmt w:val="bullet"/>
+      <w:lvlText w:val="o"/>
+      <w:lvlJc w:val="left"/>
+      <w:pPr>
+        <w:ind w:left="6840" w:hanging="360"/>
+      </w:pPr>
+      <w:rPr>
+        <w:rFonts w:ascii="Courier New" w:hAnsi="Courier New" w:cs="Courier New" w:hint="default"/>
+      </w:rPr>
+    </w:lvl>
+    <w:lvl w:ilvl="8" w:tplc="04090005" w:tentative="1">
+      <w:start w:val="1"/>
+      <w:numFmt w:val="bullet"/>
+      <w:lvlText w:val=""/>
+      <w:lvlJc w:val="left"/>
+      <w:pPr>
+        <w:ind w:left="7560" w:hanging="360"/>
+      </w:pPr>
+      <w:rPr>
+        <w:rFonts w:ascii="Wingdings" w:hAnsi="Wingdings" w:hint="default"/>
+      </w:rPr>
+    </w:lvl>
+  </w:abstractNum>
+  <w:abstractNum w:abstractNumId="9" w15:restartNumberingAfterBreak="0">
     <w:nsid w:val="4A044C4F"/>
     <w:multiLevelType w:val="hybridMultilevel"/>
     <w:tmpl w:val="954E4180"/>
@@ -848,7 +1856,7 @@
       </w:pPr>
     </w:lvl>
   </w:abstractNum>
-  <w:abstractNum w:abstractNumId="5" w15:restartNumberingAfterBreak="0">
+  <w:abstractNum w:abstractNumId="10" w15:restartNumberingAfterBreak="0">
     <w:nsid w:val="4C297CCA"/>
     <w:multiLevelType w:val="hybridMultilevel"/>
     <w:tmpl w:val="468A939A"/>
@@ -961,7 +1969,382 @@
       </w:rPr>
     </w:lvl>
   </w:abstractNum>
-  <w:abstractNum w:abstractNumId="6" w15:restartNumberingAfterBreak="0">
+  <w:abstractNum w:abstractNumId="11" w15:restartNumberingAfterBreak="0">
+    <w:nsid w:val="559C11C1"/>
+    <w:multiLevelType w:val="multilevel"/>
+    <w:tmpl w:val="7550D752"/>
+    <w:lvl w:ilvl="0">
+      <w:start w:val="1"/>
+      <w:numFmt w:val="bullet"/>
+      <w:lvlText w:val=""/>
+      <w:lvlJc w:val="left"/>
+      <w:pPr>
+        <w:tabs>
+          <w:tab w:val="num" w:pos="720"/>
+        </w:tabs>
+        <w:ind w:left="720" w:hanging="360"/>
+      </w:pPr>
+      <w:rPr>
+        <w:rFonts w:ascii="Symbol" w:hAnsi="Symbol" w:hint="default"/>
+        <w:sz w:val="20"/>
+      </w:rPr>
+    </w:lvl>
+    <w:lvl w:ilvl="1" w:tentative="1">
+      <w:start w:val="1"/>
+      <w:numFmt w:val="bullet"/>
+      <w:lvlText w:val="o"/>
+      <w:lvlJc w:val="left"/>
+      <w:pPr>
+        <w:tabs>
+          <w:tab w:val="num" w:pos="1440"/>
+        </w:tabs>
+        <w:ind w:left="1440" w:hanging="360"/>
+      </w:pPr>
+      <w:rPr>
+        <w:rFonts w:ascii="Courier New" w:hAnsi="Courier New" w:hint="default"/>
+        <w:sz w:val="20"/>
+      </w:rPr>
+    </w:lvl>
+    <w:lvl w:ilvl="2" w:tentative="1">
+      <w:start w:val="1"/>
+      <w:numFmt w:val="bullet"/>
+      <w:lvlText w:val=""/>
+      <w:lvlJc w:val="left"/>
+      <w:pPr>
+        <w:tabs>
+          <w:tab w:val="num" w:pos="2160"/>
+        </w:tabs>
+        <w:ind w:left="2160" w:hanging="360"/>
+      </w:pPr>
+      <w:rPr>
+        <w:rFonts w:ascii="Wingdings" w:hAnsi="Wingdings" w:hint="default"/>
+        <w:sz w:val="20"/>
+      </w:rPr>
+    </w:lvl>
+    <w:lvl w:ilvl="3" w:tentative="1">
+      <w:start w:val="1"/>
+      <w:numFmt w:val="bullet"/>
+      <w:lvlText w:val=""/>
+      <w:lvlJc w:val="left"/>
+      <w:pPr>
+        <w:tabs>
+          <w:tab w:val="num" w:pos="2880"/>
+        </w:tabs>
+        <w:ind w:left="2880" w:hanging="360"/>
+      </w:pPr>
+      <w:rPr>
+        <w:rFonts w:ascii="Wingdings" w:hAnsi="Wingdings" w:hint="default"/>
+        <w:sz w:val="20"/>
+      </w:rPr>
+    </w:lvl>
+    <w:lvl w:ilvl="4" w:tentative="1">
+      <w:start w:val="1"/>
+      <w:numFmt w:val="bullet"/>
+      <w:lvlText w:val=""/>
+      <w:lvlJc w:val="left"/>
+      <w:pPr>
+        <w:tabs>
+          <w:tab w:val="num" w:pos="3600"/>
+        </w:tabs>
+        <w:ind w:left="3600" w:hanging="360"/>
+      </w:pPr>
+      <w:rPr>
+        <w:rFonts w:ascii="Wingdings" w:hAnsi="Wingdings" w:hint="default"/>
+        <w:sz w:val="20"/>
+      </w:rPr>
+    </w:lvl>
+    <w:lvl w:ilvl="5" w:tentative="1">
+      <w:start w:val="1"/>
+      <w:numFmt w:val="bullet"/>
+      <w:lvlText w:val=""/>
+      <w:lvlJc w:val="left"/>
+      <w:pPr>
+        <w:tabs>
+          <w:tab w:val="num" w:pos="4320"/>
+        </w:tabs>
+        <w:ind w:left="4320" w:hanging="360"/>
+      </w:pPr>
+      <w:rPr>
+        <w:rFonts w:ascii="Wingdings" w:hAnsi="Wingdings" w:hint="default"/>
+        <w:sz w:val="20"/>
+      </w:rPr>
+    </w:lvl>
+    <w:lvl w:ilvl="6" w:tentative="1">
+      <w:start w:val="1"/>
+      <w:numFmt w:val="bullet"/>
+      <w:lvlText w:val=""/>
+      <w:lvlJc w:val="left"/>
+      <w:pPr>
+        <w:tabs>
+          <w:tab w:val="num" w:pos="5040"/>
+        </w:tabs>
+        <w:ind w:left="5040" w:hanging="360"/>
+      </w:pPr>
+      <w:rPr>
+        <w:rFonts w:ascii="Wingdings" w:hAnsi="Wingdings" w:hint="default"/>
+        <w:sz w:val="20"/>
+      </w:rPr>
+    </w:lvl>
+    <w:lvl w:ilvl="7" w:tentative="1">
+      <w:start w:val="1"/>
+      <w:numFmt w:val="bullet"/>
+      <w:lvlText w:val=""/>
+      <w:lvlJc w:val="left"/>
+      <w:pPr>
+        <w:tabs>
+          <w:tab w:val="num" w:pos="5760"/>
+        </w:tabs>
+        <w:ind w:left="5760" w:hanging="360"/>
+      </w:pPr>
+      <w:rPr>
+        <w:rFonts w:ascii="Wingdings" w:hAnsi="Wingdings" w:hint="default"/>
+        <w:sz w:val="20"/>
+      </w:rPr>
+    </w:lvl>
+    <w:lvl w:ilvl="8" w:tentative="1">
+      <w:start w:val="1"/>
+      <w:numFmt w:val="bullet"/>
+      <w:lvlText w:val=""/>
+      <w:lvlJc w:val="left"/>
+      <w:pPr>
+        <w:tabs>
+          <w:tab w:val="num" w:pos="6480"/>
+        </w:tabs>
+        <w:ind w:left="6480" w:hanging="360"/>
+      </w:pPr>
+      <w:rPr>
+        <w:rFonts w:ascii="Wingdings" w:hAnsi="Wingdings" w:hint="default"/>
+        <w:sz w:val="20"/>
+      </w:rPr>
+    </w:lvl>
+  </w:abstractNum>
+  <w:abstractNum w:abstractNumId="12" w15:restartNumberingAfterBreak="0">
+    <w:nsid w:val="5A6A581D"/>
+    <w:multiLevelType w:val="hybridMultilevel"/>
+    <w:tmpl w:val="1F80C0B6"/>
+    <w:lvl w:ilvl="0" w:tplc="04090001">
+      <w:start w:val="1"/>
+      <w:numFmt w:val="bullet"/>
+      <w:lvlText w:val=""/>
+      <w:lvlJc w:val="left"/>
+      <w:pPr>
+        <w:ind w:left="1800" w:hanging="360"/>
+      </w:pPr>
+      <w:rPr>
+        <w:rFonts w:ascii="Symbol" w:hAnsi="Symbol" w:hint="default"/>
+      </w:rPr>
+    </w:lvl>
+    <w:lvl w:ilvl="1" w:tplc="04090003" w:tentative="1">
+      <w:start w:val="1"/>
+      <w:numFmt w:val="bullet"/>
+      <w:lvlText w:val="o"/>
+      <w:lvlJc w:val="left"/>
+      <w:pPr>
+        <w:ind w:left="2520" w:hanging="360"/>
+      </w:pPr>
+      <w:rPr>
+        <w:rFonts w:ascii="Courier New" w:hAnsi="Courier New" w:cs="Courier New" w:hint="default"/>
+      </w:rPr>
+    </w:lvl>
+    <w:lvl w:ilvl="2" w:tplc="04090005" w:tentative="1">
+      <w:start w:val="1"/>
+      <w:numFmt w:val="bullet"/>
+      <w:lvlText w:val=""/>
+      <w:lvlJc w:val="left"/>
+      <w:pPr>
+        <w:ind w:left="3240" w:hanging="360"/>
+      </w:pPr>
+      <w:rPr>
+        <w:rFonts w:ascii="Wingdings" w:hAnsi="Wingdings" w:hint="default"/>
+      </w:rPr>
+    </w:lvl>
+    <w:lvl w:ilvl="3" w:tplc="04090001" w:tentative="1">
+      <w:start w:val="1"/>
+      <w:numFmt w:val="bullet"/>
+      <w:lvlText w:val=""/>
+      <w:lvlJc w:val="left"/>
+      <w:pPr>
+        <w:ind w:left="3960" w:hanging="360"/>
+      </w:pPr>
+      <w:rPr>
+        <w:rFonts w:ascii="Symbol" w:hAnsi="Symbol" w:hint="default"/>
+      </w:rPr>
+    </w:lvl>
+    <w:lvl w:ilvl="4" w:tplc="04090003" w:tentative="1">
+      <w:start w:val="1"/>
+      <w:numFmt w:val="bullet"/>
+      <w:lvlText w:val="o"/>
+      <w:lvlJc w:val="left"/>
+      <w:pPr>
+        <w:ind w:left="4680" w:hanging="360"/>
+      </w:pPr>
+      <w:rPr>
+        <w:rFonts w:ascii="Courier New" w:hAnsi="Courier New" w:cs="Courier New" w:hint="default"/>
+      </w:rPr>
+    </w:lvl>
+    <w:lvl w:ilvl="5" w:tplc="04090005" w:tentative="1">
+      <w:start w:val="1"/>
+      <w:numFmt w:val="bullet"/>
+      <w:lvlText w:val=""/>
+      <w:lvlJc w:val="left"/>
+      <w:pPr>
+        <w:ind w:left="5400" w:hanging="360"/>
+      </w:pPr>
+      <w:rPr>
+        <w:rFonts w:ascii="Wingdings" w:hAnsi="Wingdings" w:hint="default"/>
+      </w:rPr>
+    </w:lvl>
+    <w:lvl w:ilvl="6" w:tplc="04090001" w:tentative="1">
+      <w:start w:val="1"/>
+      <w:numFmt w:val="bullet"/>
+      <w:lvlText w:val=""/>
+      <w:lvlJc w:val="left"/>
+      <w:pPr>
+        <w:ind w:left="6120" w:hanging="360"/>
+      </w:pPr>
+      <w:rPr>
+        <w:rFonts w:ascii="Symbol" w:hAnsi="Symbol" w:hint="default"/>
+      </w:rPr>
+    </w:lvl>
+    <w:lvl w:ilvl="7" w:tplc="04090003" w:tentative="1">
+      <w:start w:val="1"/>
+      <w:numFmt w:val="bullet"/>
+      <w:lvlText w:val="o"/>
+      <w:lvlJc w:val="left"/>
+      <w:pPr>
+        <w:ind w:left="6840" w:hanging="360"/>
+      </w:pPr>
+      <w:rPr>
+        <w:rFonts w:ascii="Courier New" w:hAnsi="Courier New" w:cs="Courier New" w:hint="default"/>
+      </w:rPr>
+    </w:lvl>
+    <w:lvl w:ilvl="8" w:tplc="04090005" w:tentative="1">
+      <w:start w:val="1"/>
+      <w:numFmt w:val="bullet"/>
+      <w:lvlText w:val=""/>
+      <w:lvlJc w:val="left"/>
+      <w:pPr>
+        <w:ind w:left="7560" w:hanging="360"/>
+      </w:pPr>
+      <w:rPr>
+        <w:rFonts w:ascii="Wingdings" w:hAnsi="Wingdings" w:hint="default"/>
+      </w:rPr>
+    </w:lvl>
+  </w:abstractNum>
+  <w:abstractNum w:abstractNumId="13" w15:restartNumberingAfterBreak="0">
+    <w:nsid w:val="5E2D32D4"/>
+    <w:multiLevelType w:val="hybridMultilevel"/>
+    <w:tmpl w:val="46B60C5E"/>
+    <w:lvl w:ilvl="0" w:tplc="04090001">
+      <w:start w:val="1"/>
+      <w:numFmt w:val="bullet"/>
+      <w:lvlText w:val=""/>
+      <w:lvlJc w:val="left"/>
+      <w:pPr>
+        <w:ind w:left="1800" w:hanging="360"/>
+      </w:pPr>
+      <w:rPr>
+        <w:rFonts w:ascii="Symbol" w:hAnsi="Symbol" w:hint="default"/>
+      </w:rPr>
+    </w:lvl>
+    <w:lvl w:ilvl="1" w:tplc="04090003" w:tentative="1">
+      <w:start w:val="1"/>
+      <w:numFmt w:val="bullet"/>
+      <w:lvlText w:val="o"/>
+      <w:lvlJc w:val="left"/>
+      <w:pPr>
+        <w:ind w:left="2520" w:hanging="360"/>
+      </w:pPr>
+      <w:rPr>
+        <w:rFonts w:ascii="Courier New" w:hAnsi="Courier New" w:cs="Courier New" w:hint="default"/>
+      </w:rPr>
+    </w:lvl>
+    <w:lvl w:ilvl="2" w:tplc="04090005" w:tentative="1">
+      <w:start w:val="1"/>
+      <w:numFmt w:val="bullet"/>
+      <w:lvlText w:val=""/>
+      <w:lvlJc w:val="left"/>
+      <w:pPr>
+        <w:ind w:left="3240" w:hanging="360"/>
+      </w:pPr>
+      <w:rPr>
+        <w:rFonts w:ascii="Wingdings" w:hAnsi="Wingdings" w:hint="default"/>
+      </w:rPr>
+    </w:lvl>
+    <w:lvl w:ilvl="3" w:tplc="04090001" w:tentative="1">
+      <w:start w:val="1"/>
+      <w:numFmt w:val="bullet"/>
+      <w:lvlText w:val=""/>
+      <w:lvlJc w:val="left"/>
+      <w:pPr>
+        <w:ind w:left="3960" w:hanging="360"/>
+      </w:pPr>
+      <w:rPr>
+        <w:rFonts w:ascii="Symbol" w:hAnsi="Symbol" w:hint="default"/>
+      </w:rPr>
+    </w:lvl>
+    <w:lvl w:ilvl="4" w:tplc="04090003" w:tentative="1">
+      <w:start w:val="1"/>
+      <w:numFmt w:val="bullet"/>
+      <w:lvlText w:val="o"/>
+      <w:lvlJc w:val="left"/>
+      <w:pPr>
+        <w:ind w:left="4680" w:hanging="360"/>
+      </w:pPr>
+      <w:rPr>
+        <w:rFonts w:ascii="Courier New" w:hAnsi="Courier New" w:cs="Courier New" w:hint="default"/>
+      </w:rPr>
+    </w:lvl>
+    <w:lvl w:ilvl="5" w:tplc="04090005" w:tentative="1">
+      <w:start w:val="1"/>
+      <w:numFmt w:val="bullet"/>
+      <w:lvlText w:val=""/>
+      <w:lvlJc w:val="left"/>
+      <w:pPr>
+        <w:ind w:left="5400" w:hanging="360"/>
+      </w:pPr>
+      <w:rPr>
+        <w:rFonts w:ascii="Wingdings" w:hAnsi="Wingdings" w:hint="default"/>
+      </w:rPr>
+    </w:lvl>
+    <w:lvl w:ilvl="6" w:tplc="04090001" w:tentative="1">
+      <w:start w:val="1"/>
+      <w:numFmt w:val="bullet"/>
+      <w:lvlText w:val=""/>
+      <w:lvlJc w:val="left"/>
+      <w:pPr>
+        <w:ind w:left="6120" w:hanging="360"/>
+      </w:pPr>
+      <w:rPr>
+        <w:rFonts w:ascii="Symbol" w:hAnsi="Symbol" w:hint="default"/>
+      </w:rPr>
+    </w:lvl>
+    <w:lvl w:ilvl="7" w:tplc="04090003" w:tentative="1">
+      <w:start w:val="1"/>
+      <w:numFmt w:val="bullet"/>
+      <w:lvlText w:val="o"/>
+      <w:lvlJc w:val="left"/>
+      <w:pPr>
+        <w:ind w:left="6840" w:hanging="360"/>
+      </w:pPr>
+      <w:rPr>
+        <w:rFonts w:ascii="Courier New" w:hAnsi="Courier New" w:cs="Courier New" w:hint="default"/>
+      </w:rPr>
+    </w:lvl>
+    <w:lvl w:ilvl="8" w:tplc="04090005" w:tentative="1">
+      <w:start w:val="1"/>
+      <w:numFmt w:val="bullet"/>
+      <w:lvlText w:val=""/>
+      <w:lvlJc w:val="left"/>
+      <w:pPr>
+        <w:ind w:left="7560" w:hanging="360"/>
+      </w:pPr>
+      <w:rPr>
+        <w:rFonts w:ascii="Wingdings" w:hAnsi="Wingdings" w:hint="default"/>
+      </w:rPr>
+    </w:lvl>
+  </w:abstractNum>
+  <w:abstractNum w:abstractNumId="14" w15:restartNumberingAfterBreak="0">
     <w:nsid w:val="64C64F48"/>
     <w:multiLevelType w:val="hybridMultilevel"/>
     <w:tmpl w:val="67D270DA"/>
@@ -1075,25 +2458,49 @@
     </w:lvl>
   </w:abstractNum>
   <w:num w:numId="1" w16cid:durableId="1659189039">
+    <w:abstractNumId w:val="7"/>
+  </w:num>
+  <w:num w:numId="2" w16cid:durableId="51201422">
+    <w:abstractNumId w:val="4"/>
+  </w:num>
+  <w:num w:numId="3" w16cid:durableId="1962105497">
+    <w:abstractNumId w:val="14"/>
+  </w:num>
+  <w:num w:numId="4" w16cid:durableId="2019306906">
+    <w:abstractNumId w:val="5"/>
+  </w:num>
+  <w:num w:numId="5" w16cid:durableId="2052265940">
+    <w:abstractNumId w:val="10"/>
+  </w:num>
+  <w:num w:numId="6" w16cid:durableId="203445727">
     <w:abstractNumId w:val="3"/>
   </w:num>
-  <w:num w:numId="2" w16cid:durableId="51201422">
+  <w:num w:numId="7" w16cid:durableId="359623168">
+    <w:abstractNumId w:val="9"/>
+  </w:num>
+  <w:num w:numId="8" w16cid:durableId="650211194">
+    <w:abstractNumId w:val="6"/>
+  </w:num>
+  <w:num w:numId="9" w16cid:durableId="2002467883">
+    <w:abstractNumId w:val="11"/>
+  </w:num>
+  <w:num w:numId="10" w16cid:durableId="1181048017">
+    <w:abstractNumId w:val="0"/>
+  </w:num>
+  <w:num w:numId="11" w16cid:durableId="543449187">
+    <w:abstractNumId w:val="2"/>
+  </w:num>
+  <w:num w:numId="12" w16cid:durableId="1913856388">
     <w:abstractNumId w:val="1"/>
   </w:num>
-  <w:num w:numId="3" w16cid:durableId="1962105497">
-    <w:abstractNumId w:val="6"/>
+  <w:num w:numId="13" w16cid:durableId="2070762013">
+    <w:abstractNumId w:val="12"/>
   </w:num>
-  <w:num w:numId="4" w16cid:durableId="2019306906">
-    <w:abstractNumId w:val="2"/>
+  <w:num w:numId="14" w16cid:durableId="489635555">
+    <w:abstractNumId w:val="8"/>
   </w:num>
-  <w:num w:numId="5" w16cid:durableId="2052265940">
-    <w:abstractNumId w:val="5"/>
-  </w:num>
-  <w:num w:numId="6" w16cid:durableId="203445727">
-    <w:abstractNumId w:val="0"/>
-  </w:num>
-  <w:num w:numId="7" w16cid:durableId="359623168">
-    <w:abstractNumId w:val="4"/>
+  <w:num w:numId="15" w16cid:durableId="797532829">
+    <w:abstractNumId w:val="13"/>
   </w:num>
 </w:numbering>
 </file>
@@ -1506,7 +2913,7 @@
     <w:link w:val="Heading1Char"/>
     <w:uiPriority w:val="9"/>
     <w:qFormat/>
-    <w:rsid w:val="007C1E78"/>
+    <w:rsid w:val="00FB33EA"/>
     <w:pPr>
       <w:keepNext/>
       <w:keepLines/>
@@ -1515,7 +2922,6 @@
     </w:pPr>
     <w:rPr>
       <w:rFonts w:asciiTheme="majorHAnsi" w:eastAsiaTheme="majorEastAsia" w:hAnsiTheme="majorHAnsi" w:cstheme="majorBidi"/>
-      <w:color w:val="0F4761" w:themeColor="accent1" w:themeShade="BF"/>
       <w:sz w:val="40"/>
       <w:szCs w:val="40"/>
     </w:rPr>
@@ -1724,10 +3130,9 @@
     <w:basedOn w:val="DefaultParagraphFont"/>
     <w:link w:val="Heading1"/>
     <w:uiPriority w:val="9"/>
-    <w:rsid w:val="007C1E78"/>
+    <w:rsid w:val="00FB33EA"/>
     <w:rPr>
       <w:rFonts w:asciiTheme="majorHAnsi" w:eastAsiaTheme="majorEastAsia" w:hAnsiTheme="majorHAnsi" w:cstheme="majorBidi"/>
-      <w:color w:val="0F4761" w:themeColor="accent1" w:themeShade="BF"/>
       <w:sz w:val="40"/>
       <w:szCs w:val="40"/>
     </w:rPr>

</xml_diff>